<commit_message>
Added more state diagrams
</commit_message>
<xml_diff>
--- a/design/Design.docx
+++ b/design/Design.docx
@@ -4,7 +4,7 @@
   <w:body>
     <w:p>
       <w:pPr>
-        <w:pStyle w:val="Title"/>
+        <w:pStyle w:val="Titel"/>
         <w:jc w:val="center"/>
         <w:rPr>
           <w:lang w:val="nl-NL"/>
@@ -202,16 +202,8 @@
         <w:rPr>
           <w:lang w:val="nl-NL"/>
         </w:rPr>
-        <w:t xml:space="preserve">Ian </w:t>
-      </w:r>
-      <w:proofErr w:type="spellStart"/>
-      <w:r>
-        <w:rPr>
-          <w:lang w:val="nl-NL"/>
-        </w:rPr>
-        <w:t>Seelen</w:t>
-      </w:r>
-      <w:proofErr w:type="spellEnd"/>
+        <w:t>Ian Seelen</w:t>
+      </w:r>
       <w:r>
         <w:rPr>
           <w:lang w:val="nl-NL"/>
@@ -267,7 +259,7 @@
     </w:p>
     <w:p>
       <w:pPr>
-        <w:pStyle w:val="Heading1"/>
+        <w:pStyle w:val="Kop1"/>
         <w:rPr>
           <w:lang w:val="nl-NL"/>
         </w:rPr>
@@ -290,40 +282,12 @@
         <w:rPr>
           <w:lang w:val="nl-NL"/>
         </w:rPr>
-        <w:t xml:space="preserve">Het design van de sluis is gebaseerd op de </w:t>
-      </w:r>
-      <w:proofErr w:type="spellStart"/>
-      <w:r>
-        <w:rPr>
-          <w:lang w:val="nl-NL"/>
-        </w:rPr>
-        <w:t>requirements</w:t>
-      </w:r>
-      <w:proofErr w:type="spellEnd"/>
-      <w:r>
-        <w:rPr>
-          <w:lang w:val="nl-NL"/>
-        </w:rPr>
-        <w:t xml:space="preserve"> van de sluis opdracht. Uit de </w:t>
-      </w:r>
-      <w:proofErr w:type="spellStart"/>
-      <w:r>
-        <w:rPr>
-          <w:lang w:val="nl-NL"/>
-        </w:rPr>
-        <w:t>requirements</w:t>
-      </w:r>
-      <w:proofErr w:type="spellEnd"/>
-      <w:r>
-        <w:rPr>
-          <w:lang w:val="nl-NL"/>
-        </w:rPr>
-        <w:t xml:space="preserve"> is te achterhalen dat er vijf basis acties zijn die beschikbaar moeten zijn:</w:t>
-      </w:r>
-    </w:p>
-    <w:p>
-      <w:pPr>
-        <w:pStyle w:val="ListParagraph"/>
+        <w:t>Het design van de sluis is gebaseerd op de requirements van de sluis opdracht. Uit de requirements is te achterhalen dat er vijf basis acties zijn die beschikbaar moeten zijn:</w:t>
+      </w:r>
+    </w:p>
+    <w:p>
+      <w:pPr>
+        <w:pStyle w:val="Lijstalinea"/>
         <w:numPr>
           <w:ilvl w:val="0"/>
           <w:numId w:val="1"/>
@@ -341,7 +305,7 @@
     </w:p>
     <w:p>
       <w:pPr>
-        <w:pStyle w:val="ListParagraph"/>
+        <w:pStyle w:val="Lijstalinea"/>
         <w:numPr>
           <w:ilvl w:val="0"/>
           <w:numId w:val="1"/>
@@ -359,7 +323,7 @@
     </w:p>
     <w:p>
       <w:pPr>
-        <w:pStyle w:val="ListParagraph"/>
+        <w:pStyle w:val="Lijstalinea"/>
         <w:numPr>
           <w:ilvl w:val="0"/>
           <w:numId w:val="1"/>
@@ -377,7 +341,7 @@
     </w:p>
     <w:p>
       <w:pPr>
-        <w:pStyle w:val="ListParagraph"/>
+        <w:pStyle w:val="Lijstalinea"/>
         <w:numPr>
           <w:ilvl w:val="0"/>
           <w:numId w:val="1"/>
@@ -395,7 +359,7 @@
     </w:p>
     <w:p>
       <w:pPr>
-        <w:pStyle w:val="ListParagraph"/>
+        <w:pStyle w:val="Lijstalinea"/>
         <w:numPr>
           <w:ilvl w:val="0"/>
           <w:numId w:val="1"/>
@@ -421,26 +385,12 @@
         <w:rPr>
           <w:lang w:val="nl-NL"/>
         </w:rPr>
-        <w:t xml:space="preserve">Ook is het uit de </w:t>
-      </w:r>
-      <w:proofErr w:type="spellStart"/>
-      <w:r>
-        <w:rPr>
-          <w:lang w:val="nl-NL"/>
-        </w:rPr>
-        <w:t>requirements</w:t>
-      </w:r>
-      <w:proofErr w:type="spellEnd"/>
-      <w:r>
-        <w:rPr>
-          <w:lang w:val="nl-NL"/>
-        </w:rPr>
-        <w:t xml:space="preserve"> duidelijk dat er twee type motoren voor de deuren beschikbaar moeten zijn:</w:t>
-      </w:r>
-    </w:p>
-    <w:p>
-      <w:pPr>
-        <w:pStyle w:val="ListParagraph"/>
+        <w:t>Ook is het uit de requirements duidelijk dat er twee type motoren voor de deuren beschikbaar moeten zijn:</w:t>
+      </w:r>
+    </w:p>
+    <w:p>
+      <w:pPr>
+        <w:pStyle w:val="Lijstalinea"/>
         <w:numPr>
           <w:ilvl w:val="0"/>
           <w:numId w:val="1"/>
@@ -458,7 +408,7 @@
     </w:p>
     <w:p>
       <w:pPr>
-        <w:pStyle w:val="ListParagraph"/>
+        <w:pStyle w:val="Lijstalinea"/>
         <w:numPr>
           <w:ilvl w:val="0"/>
           <w:numId w:val="1"/>
@@ -489,7 +439,7 @@
     </w:p>
     <w:p>
       <w:pPr>
-        <w:pStyle w:val="ListParagraph"/>
+        <w:pStyle w:val="Lijstalinea"/>
         <w:numPr>
           <w:ilvl w:val="0"/>
           <w:numId w:val="1"/>
@@ -507,7 +457,7 @@
     </w:p>
     <w:p>
       <w:pPr>
-        <w:pStyle w:val="ListParagraph"/>
+        <w:pStyle w:val="Lijstalinea"/>
         <w:numPr>
           <w:ilvl w:val="0"/>
           <w:numId w:val="1"/>
@@ -538,7 +488,7 @@
     </w:p>
     <w:p>
       <w:pPr>
-        <w:pStyle w:val="ListParagraph"/>
+        <w:pStyle w:val="Lijstalinea"/>
         <w:numPr>
           <w:ilvl w:val="0"/>
           <w:numId w:val="1"/>
@@ -556,7 +506,7 @@
     </w:p>
     <w:p>
       <w:pPr>
-        <w:pStyle w:val="ListParagraph"/>
+        <w:pStyle w:val="Lijstalinea"/>
         <w:numPr>
           <w:ilvl w:val="0"/>
           <w:numId w:val="1"/>
@@ -574,7 +524,7 @@
     </w:p>
     <w:p>
       <w:pPr>
-        <w:pStyle w:val="ListParagraph"/>
+        <w:pStyle w:val="Lijstalinea"/>
         <w:numPr>
           <w:ilvl w:val="0"/>
           <w:numId w:val="1"/>
@@ -600,51 +550,14 @@
         <w:rPr>
           <w:lang w:val="nl-NL"/>
         </w:rPr>
-        <w:t xml:space="preserve">Omdat de communicatie verloopt over een TCP verbinding met </w:t>
-      </w:r>
-      <w:proofErr w:type="spellStart"/>
-      <w:r>
-        <w:rPr>
-          <w:lang w:val="nl-NL"/>
-        </w:rPr>
-        <w:t>ascii</w:t>
-      </w:r>
-      <w:proofErr w:type="spellEnd"/>
-      <w:r>
-        <w:rPr>
-          <w:lang w:val="nl-NL"/>
-        </w:rPr>
-        <w:t xml:space="preserve"> tekst als commando’s, en de </w:t>
-      </w:r>
-      <w:proofErr w:type="spellStart"/>
-      <w:r>
-        <w:rPr>
-          <w:lang w:val="nl-NL"/>
-        </w:rPr>
-        <w:t>states</w:t>
-      </w:r>
-      <w:proofErr w:type="spellEnd"/>
-      <w:r>
-        <w:rPr>
-          <w:lang w:val="nl-NL"/>
-        </w:rPr>
-        <w:t xml:space="preserve"> en variabelen zoveel mogelijk strings vermijden om data te </w:t>
-      </w:r>
-      <w:proofErr w:type="spellStart"/>
-      <w:r>
-        <w:rPr>
-          <w:lang w:val="nl-NL"/>
-        </w:rPr>
-        <w:t>onhouden</w:t>
-      </w:r>
-      <w:proofErr w:type="spellEnd"/>
-      <w:r>
-        <w:rPr>
-          <w:lang w:val="nl-NL"/>
-        </w:rPr>
-        <w:t xml:space="preserve">, zijn </w:t>
-      </w:r>
-      <w:proofErr w:type="spellStart"/>
+        <w:t xml:space="preserve">Omdat de communicatie verloopt over een TCP verbinding met ascii tekst als commando’s, en de </w:t>
+      </w:r>
+      <w:r>
+        <w:rPr>
+          <w:lang w:val="nl-NL"/>
+        </w:rPr>
+        <w:t xml:space="preserve">states en variabelen zoveel mogelijk strings vermijden om data te onhouden, zijn </w:t>
+      </w:r>
       <w:r>
         <w:rPr>
           <w:i/>
@@ -652,730 +565,225 @@
         </w:rPr>
         <w:t>mappers</w:t>
       </w:r>
-      <w:proofErr w:type="spellEnd"/>
-      <w:r>
-        <w:rPr>
-          <w:lang w:val="nl-NL"/>
-        </w:rPr>
-        <w:t xml:space="preserve"> nodig die van </w:t>
-      </w:r>
-      <w:proofErr w:type="spellStart"/>
-      <w:r>
-        <w:rPr>
-          <w:lang w:val="nl-NL"/>
-        </w:rPr>
-        <w:t>enum</w:t>
-      </w:r>
-      <w:proofErr w:type="spellEnd"/>
-      <w:r>
-        <w:rPr>
-          <w:lang w:val="nl-NL"/>
-        </w:rPr>
-        <w:t>/</w:t>
-      </w:r>
-      <w:proofErr w:type="spellStart"/>
-      <w:r>
-        <w:rPr>
-          <w:lang w:val="nl-NL"/>
-        </w:rPr>
-        <w:t>value</w:t>
-      </w:r>
-      <w:proofErr w:type="spellEnd"/>
-      <w:r>
-        <w:rPr>
-          <w:lang w:val="nl-NL"/>
-        </w:rPr>
-        <w:t xml:space="preserve"> naar string en terug kunnen vertalen. Dit is ook te zien in bijlage 1 (het klasse diagram).</w:t>
-      </w:r>
-    </w:p>
-    <w:p>
-      <w:pPr>
-        <w:rPr>
-          <w:lang w:val="nl-NL"/>
-        </w:rPr>
-      </w:pPr>
-      <w:r>
-        <w:rPr>
-          <w:lang w:val="nl-NL"/>
-        </w:rPr>
-        <w:t xml:space="preserve">Er zijn acties, variabele en objecten afhankelijk van timing en daarvoor is de Timer klasse in het </w:t>
-      </w:r>
-      <w:proofErr w:type="spellStart"/>
-      <w:r>
-        <w:rPr>
-          <w:lang w:val="nl-NL"/>
-        </w:rPr>
-        <w:t>dessign</w:t>
-      </w:r>
-      <w:proofErr w:type="spellEnd"/>
-      <w:r>
-        <w:rPr>
-          <w:lang w:val="nl-NL"/>
-        </w:rPr>
-        <w:t xml:space="preserve"> ontstaan.</w:t>
-      </w:r>
-    </w:p>
-    <w:p>
-      <w:pPr>
-        <w:rPr>
-          <w:lang w:val="nl-NL"/>
-        </w:rPr>
-      </w:pPr>
-      <w:r>
-        <w:rPr>
-          <w:lang w:val="nl-NL"/>
-        </w:rPr>
-        <w:t xml:space="preserve">Er zijn 4 hoofdcomponenten die samenwerken: </w:t>
-      </w:r>
-      <w:proofErr w:type="spellStart"/>
-      <w:r>
-        <w:rPr>
-          <w:lang w:val="nl-NL"/>
-        </w:rPr>
-        <w:t>SluiceLogic</w:t>
-      </w:r>
-      <w:proofErr w:type="spellEnd"/>
-      <w:r>
-        <w:rPr>
-          <w:lang w:val="nl-NL"/>
-        </w:rPr>
-        <w:t xml:space="preserve">, Networking, </w:t>
-      </w:r>
-      <w:proofErr w:type="spellStart"/>
-      <w:r>
-        <w:rPr>
-          <w:lang w:val="nl-NL"/>
-        </w:rPr>
-        <w:t>Sluice</w:t>
-      </w:r>
-      <w:proofErr w:type="spellEnd"/>
-      <w:r>
-        <w:rPr>
-          <w:lang w:val="nl-NL"/>
-        </w:rPr>
-        <w:t xml:space="preserve"> en Door.</w:t>
-      </w:r>
-    </w:p>
-    <w:p>
-      <w:pPr>
-        <w:rPr>
-          <w:lang w:val="nl-NL"/>
-        </w:rPr>
-      </w:pPr>
-      <w:r>
-        <w:rPr>
-          <w:lang w:val="nl-NL"/>
-        </w:rPr>
-        <w:t xml:space="preserve">De volgende objecten zijn in de </w:t>
-      </w:r>
-      <w:proofErr w:type="spellStart"/>
-      <w:r>
-        <w:rPr>
-          <w:lang w:val="nl-NL"/>
-        </w:rPr>
-        <w:t>requirements</w:t>
-      </w:r>
-      <w:proofErr w:type="spellEnd"/>
-      <w:r>
-        <w:rPr>
-          <w:lang w:val="nl-NL"/>
-        </w:rPr>
-        <w:t xml:space="preserve"> </w:t>
-      </w:r>
-      <w:proofErr w:type="spellStart"/>
-      <w:r>
-        <w:rPr>
-          <w:lang w:val="nl-NL"/>
-        </w:rPr>
-        <w:t>geidentificeerd</w:t>
-      </w:r>
-      <w:proofErr w:type="spellEnd"/>
-      <w:r>
-        <w:rPr>
-          <w:lang w:val="nl-NL"/>
-        </w:rPr>
-        <w:t xml:space="preserve">: Door, </w:t>
-      </w:r>
-      <w:proofErr w:type="spellStart"/>
+      <w:r>
+        <w:rPr>
+          <w:lang w:val="nl-NL"/>
+        </w:rPr>
+        <w:t xml:space="preserve"> nodig die van enum/value naar string en terug kunnen vertalen. Dit is ook te zien in bijlage 1 (het klasse diagram).</w:t>
+      </w:r>
+    </w:p>
+    <w:p>
+      <w:pPr>
+        <w:rPr>
+          <w:lang w:val="nl-NL"/>
+        </w:rPr>
+      </w:pPr>
+      <w:r>
+        <w:rPr>
+          <w:lang w:val="nl-NL"/>
+        </w:rPr>
+        <w:t>Er zijn acties, variabele en objecten afhankelijk van timing en daarvoor is de Timer klasse in het dessign ontstaan.</w:t>
+      </w:r>
+    </w:p>
+    <w:p>
+      <w:pPr>
+        <w:rPr>
+          <w:lang w:val="nl-NL"/>
+        </w:rPr>
+      </w:pPr>
+      <w:r>
+        <w:rPr>
+          <w:lang w:val="nl-NL"/>
+        </w:rPr>
+        <w:t>Er zijn 4 hoofdcomponenten die samenwerken: SluiceLogic, Networking, Sluice en Door.</w:t>
+      </w:r>
+    </w:p>
+    <w:p>
+      <w:pPr>
+        <w:rPr>
+          <w:lang w:val="nl-NL"/>
+        </w:rPr>
+      </w:pPr>
+      <w:r>
+        <w:rPr>
+          <w:lang w:val="nl-NL"/>
+        </w:rPr>
+        <w:t>De volgende objecten zijn in de requirements geidentificeerd: Door, Valve, TrafficLight, Sluice.</w:t>
+      </w:r>
+    </w:p>
+    <w:p>
+      <w:pPr>
+        <w:rPr>
+          <w:lang w:val="nl-NL"/>
+        </w:rPr>
+      </w:pPr>
+      <w:r>
+        <w:rPr>
+          <w:lang w:val="nl-NL"/>
+        </w:rPr>
+        <w:t>De volgende afleidingen zijn in de requirements geidentificeerd: DoorOneSecondMotor, DoorTwoSecondLock.</w:t>
+      </w:r>
+    </w:p>
+    <w:p>
+      <w:pPr>
+        <w:rPr>
+          <w:lang w:val="nl-NL"/>
+        </w:rPr>
+      </w:pPr>
+      <w:r>
+        <w:rPr>
+          <w:lang w:val="nl-NL"/>
+        </w:rPr>
+        <w:t>Een TrafficLight is een combinatie van 2 Lights: 1x RedLight en 1x GreenLight.</w:t>
+      </w:r>
+    </w:p>
+    <w:p>
+      <w:pPr>
+        <w:rPr>
+          <w:lang w:val="nl-NL"/>
+        </w:rPr>
+      </w:pPr>
+      <w:r>
+        <w:rPr>
+          <w:lang w:val="nl-NL"/>
+        </w:rPr>
+        <w:t>Een Door bestaat uit 3 Valves (voor low, mid en high waterniveau) en 2 TrafficLights (eentje binnen en eentje buiten de sluis).</w:t>
+      </w:r>
+    </w:p>
+    <w:p>
+      <w:pPr>
+        <w:rPr>
+          <w:lang w:val="nl-NL"/>
+        </w:rPr>
+      </w:pPr>
+      <w:r>
+        <w:rPr>
+          <w:lang w:val="nl-NL"/>
+        </w:rPr>
+        <w:t>Een Sluice bestaat uit twee Doors, en kan informatie over de WaterLevel doorgeven.</w:t>
+      </w:r>
+    </w:p>
+    <w:p>
+      <w:pPr>
+        <w:rPr>
+          <w:lang w:val="nl-NL"/>
+        </w:rPr>
+      </w:pPr>
+      <w:r>
+        <w:rPr>
+          <w:lang w:val="nl-NL"/>
+        </w:rPr>
+        <w:t>Omdat alle klassen netwerking commando’s moeten kunnen sturen en acknowledgments ontvangen is er een SluiceNetworkingHandler nodig. D.m.v. deze klassen kunnen alle klassen data uitwisselen met de sluis.</w:t>
+      </w:r>
+    </w:p>
+    <w:p>
+      <w:pPr>
+        <w:rPr>
+          <w:lang w:val="nl-NL"/>
+        </w:rPr>
+      </w:pPr>
+      <w:r>
+        <w:rPr>
+          <w:lang w:val="nl-NL"/>
+        </w:rPr>
+        <w:lastRenderedPageBreak/>
+        <w:t>Sluicelogic is de hoofd logica van het programma. Hierin wordt één object Sluice aangemaakt. Verder leest de klasse de user input uit en stuur</w:t>
+      </w:r>
+      <w:r>
+        <w:rPr>
+          <w:lang w:val="nl-NL"/>
+        </w:rPr>
+        <w:t>t</w:t>
+      </w:r>
+      <w:r>
+        <w:rPr>
+          <w:lang w:val="nl-NL"/>
+        </w:rPr>
+        <w:t xml:space="preserve"> zo de sluis aan. De status van de sluis wordt geprint naar de console.</w:t>
+      </w:r>
+    </w:p>
+    <w:p>
+      <w:pPr>
+        <w:rPr>
+          <w:lang w:val="nl-NL"/>
+        </w:rPr>
+      </w:pPr>
       <w:r>
         <w:rPr>
           <w:lang w:val="nl-NL"/>
         </w:rPr>
         <w:t>Valve</w:t>
       </w:r>
-      <w:proofErr w:type="spellEnd"/>
-      <w:r>
-        <w:rPr>
-          <w:lang w:val="nl-NL"/>
-        </w:rPr>
-        <w:t xml:space="preserve">, </w:t>
-      </w:r>
-      <w:proofErr w:type="spellStart"/>
-      <w:r>
-        <w:rPr>
-          <w:lang w:val="nl-NL"/>
-        </w:rPr>
-        <w:t>TrafficLight</w:t>
-      </w:r>
-      <w:proofErr w:type="spellEnd"/>
-      <w:r>
-        <w:rPr>
-          <w:lang w:val="nl-NL"/>
-        </w:rPr>
-        <w:t xml:space="preserve">, </w:t>
-      </w:r>
-      <w:proofErr w:type="spellStart"/>
-      <w:r>
-        <w:rPr>
-          <w:lang w:val="nl-NL"/>
-        </w:rPr>
-        <w:t>Sluice</w:t>
-      </w:r>
-      <w:proofErr w:type="spellEnd"/>
-      <w:r>
-        <w:rPr>
-          <w:lang w:val="nl-NL"/>
-        </w:rPr>
-        <w:t>.</w:t>
-      </w:r>
-    </w:p>
-    <w:p>
-      <w:pPr>
-        <w:rPr>
-          <w:lang w:val="nl-NL"/>
-        </w:rPr>
-      </w:pPr>
-      <w:r>
-        <w:rPr>
-          <w:lang w:val="nl-NL"/>
-        </w:rPr>
-        <w:t xml:space="preserve">De volgende afleidingen zijn in de </w:t>
-      </w:r>
-      <w:proofErr w:type="spellStart"/>
-      <w:r>
-        <w:rPr>
-          <w:lang w:val="nl-NL"/>
-        </w:rPr>
-        <w:t>requirements</w:t>
-      </w:r>
-      <w:proofErr w:type="spellEnd"/>
-      <w:r>
-        <w:rPr>
-          <w:lang w:val="nl-NL"/>
-        </w:rPr>
-        <w:t xml:space="preserve"> </w:t>
-      </w:r>
-      <w:proofErr w:type="spellStart"/>
-      <w:r>
-        <w:rPr>
-          <w:lang w:val="nl-NL"/>
-        </w:rPr>
-        <w:t>geidentificeerd</w:t>
-      </w:r>
-      <w:proofErr w:type="spellEnd"/>
-      <w:r>
-        <w:rPr>
-          <w:lang w:val="nl-NL"/>
-        </w:rPr>
-        <w:t xml:space="preserve">: </w:t>
-      </w:r>
-      <w:proofErr w:type="spellStart"/>
-      <w:r>
-        <w:rPr>
-          <w:lang w:val="nl-NL"/>
-        </w:rPr>
-        <w:t>DoorOneSecondMotor</w:t>
-      </w:r>
-      <w:proofErr w:type="spellEnd"/>
-      <w:r>
-        <w:rPr>
-          <w:lang w:val="nl-NL"/>
-        </w:rPr>
-        <w:t xml:space="preserve">, </w:t>
-      </w:r>
-      <w:proofErr w:type="spellStart"/>
-      <w:r>
-        <w:rPr>
-          <w:lang w:val="nl-NL"/>
-        </w:rPr>
-        <w:t>DoorTwoSecondLock</w:t>
-      </w:r>
-      <w:proofErr w:type="spellEnd"/>
-      <w:r>
-        <w:rPr>
-          <w:lang w:val="nl-NL"/>
-        </w:rPr>
-        <w:t>.</w:t>
-      </w:r>
-    </w:p>
-    <w:p>
-      <w:pPr>
-        <w:rPr>
-          <w:lang w:val="nl-NL"/>
-        </w:rPr>
-      </w:pPr>
-      <w:r>
-        <w:rPr>
-          <w:lang w:val="nl-NL"/>
-        </w:rPr>
-        <w:t xml:space="preserve">Een </w:t>
-      </w:r>
-      <w:proofErr w:type="spellStart"/>
-      <w:r>
-        <w:rPr>
-          <w:lang w:val="nl-NL"/>
-        </w:rPr>
-        <w:t>TrafficLight</w:t>
-      </w:r>
-      <w:proofErr w:type="spellEnd"/>
-      <w:r>
-        <w:rPr>
-          <w:lang w:val="nl-NL"/>
-        </w:rPr>
-        <w:t xml:space="preserve"> is een combinatie van 2 </w:t>
-      </w:r>
-      <w:proofErr w:type="spellStart"/>
-      <w:r>
-        <w:rPr>
-          <w:lang w:val="nl-NL"/>
-        </w:rPr>
-        <w:t>Lights</w:t>
-      </w:r>
-      <w:proofErr w:type="spellEnd"/>
-      <w:r>
-        <w:rPr>
-          <w:lang w:val="nl-NL"/>
-        </w:rPr>
-        <w:t xml:space="preserve">: 1x </w:t>
-      </w:r>
-      <w:proofErr w:type="spellStart"/>
-      <w:r>
-        <w:rPr>
-          <w:lang w:val="nl-NL"/>
-        </w:rPr>
-        <w:t>RedLight</w:t>
-      </w:r>
-      <w:proofErr w:type="spellEnd"/>
-      <w:r>
-        <w:rPr>
-          <w:lang w:val="nl-NL"/>
-        </w:rPr>
-        <w:t xml:space="preserve"> en 1x </w:t>
-      </w:r>
-      <w:proofErr w:type="spellStart"/>
-      <w:r>
-        <w:rPr>
-          <w:lang w:val="nl-NL"/>
-        </w:rPr>
-        <w:t>GreenLight</w:t>
-      </w:r>
-      <w:proofErr w:type="spellEnd"/>
-      <w:r>
-        <w:rPr>
-          <w:lang w:val="nl-NL"/>
-        </w:rPr>
-        <w:t>.</w:t>
-      </w:r>
-    </w:p>
-    <w:p>
-      <w:pPr>
-        <w:rPr>
-          <w:lang w:val="nl-NL"/>
-        </w:rPr>
-      </w:pPr>
-      <w:r>
-        <w:rPr>
-          <w:lang w:val="nl-NL"/>
-        </w:rPr>
-        <w:t xml:space="preserve">Een Door bestaat uit 3 </w:t>
-      </w:r>
-      <w:proofErr w:type="spellStart"/>
-      <w:r>
-        <w:rPr>
-          <w:lang w:val="nl-NL"/>
-        </w:rPr>
-        <w:t>Valves</w:t>
-      </w:r>
-      <w:proofErr w:type="spellEnd"/>
-      <w:r>
-        <w:rPr>
-          <w:lang w:val="nl-NL"/>
-        </w:rPr>
-        <w:t xml:space="preserve"> (voor low, </w:t>
-      </w:r>
-      <w:proofErr w:type="spellStart"/>
-      <w:r>
-        <w:rPr>
-          <w:lang w:val="nl-NL"/>
-        </w:rPr>
-        <w:t>mid</w:t>
-      </w:r>
-      <w:proofErr w:type="spellEnd"/>
-      <w:r>
-        <w:rPr>
-          <w:lang w:val="nl-NL"/>
-        </w:rPr>
-        <w:t xml:space="preserve"> en high waterniveau) en 2 </w:t>
-      </w:r>
-      <w:proofErr w:type="spellStart"/>
-      <w:r>
-        <w:rPr>
-          <w:lang w:val="nl-NL"/>
-        </w:rPr>
-        <w:t>TrafficLights</w:t>
-      </w:r>
-      <w:proofErr w:type="spellEnd"/>
-      <w:r>
-        <w:rPr>
-          <w:lang w:val="nl-NL"/>
-        </w:rPr>
-        <w:t xml:space="preserve"> (eentje binnen en eentje buiten de sluis).</w:t>
-      </w:r>
-    </w:p>
-    <w:p>
-      <w:pPr>
-        <w:rPr>
-          <w:lang w:val="nl-NL"/>
-        </w:rPr>
-      </w:pPr>
-      <w:r>
-        <w:rPr>
-          <w:lang w:val="nl-NL"/>
-        </w:rPr>
-        <w:t xml:space="preserve">Een </w:t>
-      </w:r>
-      <w:proofErr w:type="spellStart"/>
-      <w:r>
-        <w:rPr>
-          <w:lang w:val="nl-NL"/>
-        </w:rPr>
-        <w:t>Sluice</w:t>
-      </w:r>
-      <w:proofErr w:type="spellEnd"/>
-      <w:r>
-        <w:rPr>
-          <w:lang w:val="nl-NL"/>
-        </w:rPr>
-        <w:t xml:space="preserve"> bestaat uit twee </w:t>
-      </w:r>
-      <w:proofErr w:type="spellStart"/>
-      <w:r>
-        <w:rPr>
-          <w:lang w:val="nl-NL"/>
-        </w:rPr>
-        <w:t>Doors</w:t>
-      </w:r>
-      <w:proofErr w:type="spellEnd"/>
-      <w:r>
-        <w:rPr>
-          <w:lang w:val="nl-NL"/>
-        </w:rPr>
-        <w:t xml:space="preserve">, en kan informatie over de </w:t>
-      </w:r>
-      <w:proofErr w:type="spellStart"/>
-      <w:r>
-        <w:rPr>
-          <w:lang w:val="nl-NL"/>
-        </w:rPr>
-        <w:t>WaterLevel</w:t>
-      </w:r>
-      <w:proofErr w:type="spellEnd"/>
-      <w:r>
-        <w:rPr>
-          <w:lang w:val="nl-NL"/>
-        </w:rPr>
-        <w:t xml:space="preserve"> doorgeven.</w:t>
-      </w:r>
-    </w:p>
-    <w:p>
-      <w:pPr>
-        <w:rPr>
-          <w:lang w:val="nl-NL"/>
-        </w:rPr>
-      </w:pPr>
-      <w:r>
-        <w:rPr>
-          <w:lang w:val="nl-NL"/>
-        </w:rPr>
-        <w:t xml:space="preserve">Omdat alle klassen netwerking commando’s moeten kunnen sturen en </w:t>
-      </w:r>
-      <w:proofErr w:type="spellStart"/>
-      <w:r>
-        <w:rPr>
-          <w:lang w:val="nl-NL"/>
-        </w:rPr>
-        <w:t>acknowledgments</w:t>
-      </w:r>
-      <w:proofErr w:type="spellEnd"/>
-      <w:r>
-        <w:rPr>
-          <w:lang w:val="nl-NL"/>
-        </w:rPr>
-        <w:t xml:space="preserve"> ontvangen is er een </w:t>
-      </w:r>
-      <w:proofErr w:type="spellStart"/>
-      <w:r>
-        <w:rPr>
-          <w:lang w:val="nl-NL"/>
-        </w:rPr>
-        <w:t>SluiceNetworkingHandler</w:t>
-      </w:r>
-      <w:proofErr w:type="spellEnd"/>
-      <w:r>
-        <w:rPr>
-          <w:lang w:val="nl-NL"/>
-        </w:rPr>
-        <w:t xml:space="preserve"> nodig. D.m.v. deze klassen kunnen alle klassen data uitwisselen met de sluis.</w:t>
-      </w:r>
-    </w:p>
-    <w:p>
-      <w:pPr>
-        <w:rPr>
-          <w:lang w:val="nl-NL"/>
-        </w:rPr>
-      </w:pPr>
-      <w:proofErr w:type="spellStart"/>
-      <w:r>
-        <w:rPr>
-          <w:lang w:val="nl-NL"/>
-        </w:rPr>
-        <w:lastRenderedPageBreak/>
-        <w:t>Sluicelogic</w:t>
-      </w:r>
-      <w:proofErr w:type="spellEnd"/>
-      <w:r>
-        <w:rPr>
-          <w:lang w:val="nl-NL"/>
-        </w:rPr>
-        <w:t xml:space="preserve"> is de hoofd logica</w:t>
-      </w:r>
-      <w:r>
-        <w:rPr>
-          <w:lang w:val="nl-NL"/>
-        </w:rPr>
-        <w:t xml:space="preserve"> van het programma. Hierin wordt één object </w:t>
-      </w:r>
-      <w:proofErr w:type="spellStart"/>
-      <w:r>
-        <w:rPr>
-          <w:lang w:val="nl-NL"/>
-        </w:rPr>
-        <w:t>Sluice</w:t>
-      </w:r>
-      <w:proofErr w:type="spellEnd"/>
-      <w:r>
-        <w:rPr>
-          <w:lang w:val="nl-NL"/>
-        </w:rPr>
-        <w:t xml:space="preserve"> aangemaakt. Verder leest de klasse de user input uit en stuur zo de sluis aan. De status van de sluis wordt geprint naar de console.</w:t>
-      </w:r>
-    </w:p>
-    <w:p>
-      <w:pPr>
-        <w:rPr>
-          <w:lang w:val="nl-NL"/>
-        </w:rPr>
-      </w:pPr>
-      <w:proofErr w:type="spellStart"/>
-      <w:r>
-        <w:rPr>
-          <w:lang w:val="nl-NL"/>
-        </w:rPr>
-        <w:t>Valve</w:t>
-      </w:r>
-      <w:proofErr w:type="spellEnd"/>
-    </w:p>
-    <w:p>
-      <w:pPr>
-        <w:rPr>
-          <w:lang w:val="nl-NL"/>
-        </w:rPr>
-      </w:pPr>
-      <w:r>
-        <w:rPr>
-          <w:lang w:val="nl-NL"/>
-        </w:rPr>
-        <w:t xml:space="preserve">De klasse </w:t>
-      </w:r>
-      <w:proofErr w:type="spellStart"/>
-      <w:r>
-        <w:rPr>
-          <w:lang w:val="nl-NL"/>
-        </w:rPr>
-        <w:t>Valve</w:t>
-      </w:r>
-      <w:proofErr w:type="spellEnd"/>
-      <w:r>
-        <w:rPr>
-          <w:lang w:val="nl-NL"/>
-        </w:rPr>
-        <w:t xml:space="preserve"> staat representatief voor een klep in de deur. Elke Deur heeft drie kleppen. Deze kleppen zitten boven elkaar in de deur. De klasse bestuurt de kleppen door deze te openen en te sluiten. </w:t>
-      </w:r>
-    </w:p>
-    <w:p>
-      <w:pPr>
-        <w:rPr>
-          <w:lang w:val="nl-NL"/>
-        </w:rPr>
-      </w:pPr>
-      <w:proofErr w:type="spellStart"/>
-      <w:r>
-        <w:rPr>
-          <w:lang w:val="nl-NL"/>
-        </w:rPr>
-        <w:t>TrafficLightStateMapper</w:t>
-      </w:r>
-      <w:proofErr w:type="spellEnd"/>
-      <w:r>
-        <w:rPr>
-          <w:lang w:val="nl-NL"/>
-        </w:rPr>
-        <w:t xml:space="preserve">, </w:t>
-      </w:r>
-      <w:proofErr w:type="spellStart"/>
-      <w:r>
-        <w:rPr>
-          <w:lang w:val="nl-NL"/>
-        </w:rPr>
-        <w:t>ValveStateMapper</w:t>
-      </w:r>
-      <w:proofErr w:type="spellEnd"/>
-      <w:r>
-        <w:rPr>
-          <w:lang w:val="nl-NL"/>
-        </w:rPr>
-        <w:t xml:space="preserve">, </w:t>
-      </w:r>
-      <w:proofErr w:type="spellStart"/>
-      <w:r>
-        <w:rPr>
-          <w:lang w:val="nl-NL"/>
-        </w:rPr>
-        <w:t>DoorStateMapper</w:t>
-      </w:r>
-      <w:proofErr w:type="spellEnd"/>
-      <w:r>
-        <w:rPr>
-          <w:lang w:val="nl-NL"/>
-        </w:rPr>
-        <w:t xml:space="preserve">, </w:t>
-      </w:r>
-      <w:proofErr w:type="spellStart"/>
-      <w:r>
-        <w:rPr>
-          <w:lang w:val="nl-NL"/>
-        </w:rPr>
-        <w:t>WaterLevelMapper</w:t>
-      </w:r>
-      <w:proofErr w:type="spellEnd"/>
-      <w:r>
-        <w:rPr>
-          <w:lang w:val="nl-NL"/>
-        </w:rPr>
-        <w:t xml:space="preserve">, </w:t>
-      </w:r>
-      <w:proofErr w:type="spellStart"/>
-      <w:r>
-        <w:rPr>
-          <w:lang w:val="nl-NL"/>
-        </w:rPr>
-        <w:t>DoorLockStateMapper</w:t>
-      </w:r>
-      <w:proofErr w:type="spellEnd"/>
-      <w:r>
-        <w:rPr>
-          <w:lang w:val="nl-NL"/>
-        </w:rPr>
-        <w:t>:</w:t>
-      </w:r>
-    </w:p>
-    <w:p>
-      <w:pPr>
-        <w:rPr>
-          <w:lang w:val="nl-NL"/>
-        </w:rPr>
-      </w:pPr>
-      <w:r>
-        <w:rPr>
-          <w:lang w:val="nl-NL"/>
-        </w:rPr>
-        <w:t xml:space="preserve">Deze klassen worden gebruikt om de </w:t>
-      </w:r>
-      <w:proofErr w:type="spellStart"/>
-      <w:r>
-        <w:rPr>
-          <w:lang w:val="nl-NL"/>
-        </w:rPr>
-        <w:t>enums</w:t>
-      </w:r>
-      <w:proofErr w:type="spellEnd"/>
-      <w:r>
-        <w:rPr>
-          <w:lang w:val="nl-NL"/>
-        </w:rPr>
-        <w:t xml:space="preserve"> van de </w:t>
-      </w:r>
-      <w:proofErr w:type="spellStart"/>
-      <w:r>
-        <w:rPr>
-          <w:lang w:val="nl-NL"/>
-        </w:rPr>
-        <w:t>despbetreffende</w:t>
-      </w:r>
-      <w:proofErr w:type="spellEnd"/>
-      <w:r>
-        <w:rPr>
-          <w:lang w:val="nl-NL"/>
-        </w:rPr>
-        <w:t xml:space="preserve"> klassen te mappen naar een string om te communiceren. </w:t>
-      </w:r>
-    </w:p>
-    <w:p>
-      <w:pPr>
-        <w:rPr>
-          <w:lang w:val="nl-NL"/>
-        </w:rPr>
-      </w:pPr>
-    </w:p>
-    <w:p>
-      <w:pPr>
-        <w:rPr>
-          <w:lang w:val="nl-NL"/>
-        </w:rPr>
-      </w:pPr>
-      <w:r>
-        <w:rPr>
-          <w:lang w:val="nl-NL"/>
-        </w:rPr>
-        <w:t xml:space="preserve">Het protocol van de Sluis geeft geen mogelijkheid om te identificeren welke </w:t>
-      </w:r>
-      <w:proofErr w:type="spellStart"/>
-      <w:r>
-        <w:rPr>
-          <w:lang w:val="nl-NL"/>
-        </w:rPr>
-        <w:t>acknowledgment</w:t>
-      </w:r>
-      <w:proofErr w:type="spellEnd"/>
-      <w:r>
-        <w:rPr>
-          <w:lang w:val="nl-NL"/>
-        </w:rPr>
-        <w:t xml:space="preserve"> bij welke gestuurde actie hoort dus alles moet sequentieel om in een consistente state te kunnen blijven. Indien het protocol bij </w:t>
-      </w:r>
-      <w:proofErr w:type="spellStart"/>
-      <w:r>
-        <w:rPr>
-          <w:lang w:val="nl-NL"/>
-        </w:rPr>
-        <w:t>acknowledgments</w:t>
-      </w:r>
-      <w:proofErr w:type="spellEnd"/>
-      <w:r>
-        <w:rPr>
-          <w:lang w:val="nl-NL"/>
-        </w:rPr>
-        <w:t xml:space="preserve"> de acties specificeerde (in chronologische volgorde) zou het </w:t>
+    </w:p>
+    <w:p>
+      <w:pPr>
+        <w:rPr>
+          <w:lang w:val="nl-NL"/>
+        </w:rPr>
+      </w:pPr>
+      <w:r>
+        <w:rPr>
+          <w:lang w:val="nl-NL"/>
+        </w:rPr>
+        <w:t xml:space="preserve">De klasse Valve staat representatief voor een klep in de deur. Elke Deur heeft drie kleppen. Deze kleppen zitten boven elkaar in de deur. De klasse bestuurt de kleppen door deze te openen en te sluiten. </w:t>
+      </w:r>
+    </w:p>
+    <w:p>
+      <w:pPr>
+        <w:rPr>
+          <w:lang w:val="nl-NL"/>
+        </w:rPr>
+      </w:pPr>
+      <w:r>
+        <w:rPr>
+          <w:lang w:val="nl-NL"/>
+        </w:rPr>
+        <w:t>TrafficLightStateMapper, ValveStateMapper, DoorStateMapper, WaterLevelMapper, DoorLockStateMapper:</w:t>
+      </w:r>
+    </w:p>
+    <w:p>
+      <w:pPr>
+        <w:rPr>
+          <w:lang w:val="nl-NL"/>
+        </w:rPr>
+      </w:pPr>
+      <w:r>
+        <w:rPr>
+          <w:lang w:val="nl-NL"/>
+        </w:rPr>
+        <w:t xml:space="preserve">Deze klassen worden </w:t>
+      </w:r>
+      <w:r>
+        <w:rPr>
+          <w:lang w:val="nl-NL"/>
+        </w:rPr>
+        <w:t>gebruikt om de enums van de des</w:t>
+      </w:r>
+      <w:r>
+        <w:rPr>
+          <w:lang w:val="nl-NL"/>
+        </w:rPr>
+        <w:t xml:space="preserve">betreffende klassen te mappen naar een string om te communiceren. </w:t>
+      </w:r>
+    </w:p>
+    <w:p>
+      <w:pPr>
+        <w:rPr>
+          <w:lang w:val="nl-NL"/>
+        </w:rPr>
+      </w:pPr>
+    </w:p>
+    <w:p>
+      <w:pPr>
+        <w:rPr>
+          <w:lang w:val="nl-NL"/>
+        </w:rPr>
+      </w:pPr>
+      <w:r>
+        <w:rPr>
+          <w:lang w:val="nl-NL"/>
+        </w:rPr>
+        <w:t xml:space="preserve">Het protocol van de Sluis geeft geen mogelijkheid om te identificeren welke acknowledgment bij welke gestuurde actie hoort dus alles moet sequentieel om in een consistente state te kunnen blijven. Indien het protocol bij acknowledgments de acties specificeerde (in chronologische volgorde) zou het </w:t>
       </w:r>
       <w:r>
         <w:rPr>
@@ -1387,35 +795,7 @@
         <w:rPr>
           <w:lang w:val="nl-NL"/>
         </w:rPr>
-        <w:t xml:space="preserve">mogelijk zijn om een </w:t>
-      </w:r>
-      <w:proofErr w:type="spellStart"/>
-      <w:r>
-        <w:rPr>
-          <w:lang w:val="nl-NL"/>
-        </w:rPr>
-        <w:t>multithreaded</w:t>
-      </w:r>
-      <w:proofErr w:type="spellEnd"/>
-      <w:r>
-        <w:rPr>
-          <w:lang w:val="nl-NL"/>
-        </w:rPr>
-        <w:t xml:space="preserve"> of </w:t>
-      </w:r>
-      <w:proofErr w:type="spellStart"/>
-      <w:r>
-        <w:rPr>
-          <w:lang w:val="nl-NL"/>
-        </w:rPr>
-        <w:t>asynchronous</w:t>
-      </w:r>
-      <w:proofErr w:type="spellEnd"/>
-      <w:r>
-        <w:rPr>
-          <w:lang w:val="nl-NL"/>
-        </w:rPr>
-        <w:t xml:space="preserve"> oplossing te maken.</w:t>
+        <w:t>mogelijk zijn om een multithreaded of asynchronous oplossing te maken.</w:t>
       </w:r>
     </w:p>
     <w:p>
@@ -1437,46 +817,24 @@
           <w:lang w:val="nl-NL"/>
         </w:rPr>
       </w:pPr>
-      <w:proofErr w:type="spellStart"/>
-      <w:r>
-        <w:rPr>
-          <w:lang w:val="nl-NL"/>
-        </w:rPr>
-        <w:t>Idle</w:t>
-      </w:r>
-      <w:proofErr w:type="spellEnd"/>
-      <w:r>
-        <w:rPr>
-          <w:lang w:val="nl-NL"/>
-        </w:rPr>
-        <w:t xml:space="preserve"> – er gebeurd niks</w:t>
-      </w:r>
-    </w:p>
-    <w:p>
-      <w:pPr>
-        <w:rPr>
-          <w:lang w:val="nl-NL"/>
-        </w:rPr>
-      </w:pPr>
-      <w:r>
-        <w:rPr>
-          <w:lang w:val="nl-NL"/>
-        </w:rPr>
-        <w:t xml:space="preserve">Schutten – er is een schuttingsoperatie bezig (sluiten van deuren daar waar niveau aan beide kanten hetzelfde is, het waterpeil aan gelijk maken met de tegenovergestelde zijde, de deuren openen waar het water nu gelijk staat, vervolgens naar de </w:t>
-      </w:r>
-      <w:proofErr w:type="spellStart"/>
-      <w:r>
-        <w:rPr>
-          <w:lang w:val="nl-NL"/>
-        </w:rPr>
-        <w:t>idle</w:t>
-      </w:r>
-      <w:proofErr w:type="spellEnd"/>
-      <w:r>
-        <w:rPr>
-          <w:lang w:val="nl-NL"/>
-        </w:rPr>
-        <w:t xml:space="preserve"> state gaan)</w:t>
+      <w:r>
+        <w:rPr>
+          <w:lang w:val="nl-NL"/>
+        </w:rPr>
+        <w:t>Idle – er gebeurd niks</w:t>
+      </w:r>
+    </w:p>
+    <w:p>
+      <w:pPr>
+        <w:rPr>
+          <w:lang w:val="nl-NL"/>
+        </w:rPr>
+      </w:pPr>
+      <w:r>
+        <w:rPr>
+          <w:lang w:val="nl-NL"/>
+        </w:rPr>
+        <w:t>Schutten – er is een schuttingsoperatie bezig (sluiten van deuren daar waar niveau aan beide kanten hetzelfde is, het waterpeil aan gelijk maken met de tegenovergestelde zijde, de deuren openen waar het water nu gelijk staat, vervolgens naar de idle state gaan)</w:t>
       </w:r>
     </w:p>
     <w:p>
@@ -1502,49 +860,7 @@
         <w:rPr>
           <w:lang w:val="nl-NL"/>
         </w:rPr>
-        <w:t xml:space="preserve">De werking van de applicatie is volgend de </w:t>
-      </w:r>
-      <w:proofErr w:type="spellStart"/>
-      <w:r>
-        <w:rPr>
-          <w:lang w:val="nl-NL"/>
-        </w:rPr>
-        <w:t>requirements</w:t>
-      </w:r>
-      <w:proofErr w:type="spellEnd"/>
-      <w:r>
-        <w:rPr>
-          <w:lang w:val="nl-NL"/>
-        </w:rPr>
-        <w:t xml:space="preserve"> </w:t>
-      </w:r>
-      <w:proofErr w:type="spellStart"/>
-      <w:r>
-        <w:rPr>
-          <w:lang w:val="nl-NL"/>
-        </w:rPr>
-        <w:t>geimplementeed</w:t>
-      </w:r>
-      <w:proofErr w:type="spellEnd"/>
-      <w:r>
-        <w:rPr>
-          <w:lang w:val="nl-NL"/>
-        </w:rPr>
-        <w:t xml:space="preserve"> en het design is een 1:1 vertaling van de </w:t>
-      </w:r>
-      <w:proofErr w:type="spellStart"/>
-      <w:r>
-        <w:rPr>
-          <w:lang w:val="nl-NL"/>
-        </w:rPr>
-        <w:t>requirements</w:t>
-      </w:r>
-      <w:proofErr w:type="spellEnd"/>
-      <w:r>
-        <w:rPr>
-          <w:lang w:val="nl-NL"/>
-        </w:rPr>
-        <w:t>. Zie het klassendiagram in bijlage 1.</w:t>
+        <w:t>De werking van de applicatie is volgend de requirements geimplementeed en het design is een 1:1 vertaling van de requirements. Zie het klassendiagram in bijlage 1.</w:t>
       </w:r>
     </w:p>
     <w:p>
@@ -1580,13 +896,16 @@
           <w:lang w:val="nl-NL"/>
         </w:rPr>
       </w:pPr>
-      <w:bookmarkStart w:id="0" w:name="_GoBack"/>
-      <w:bookmarkEnd w:id="0"/>
-      <w:r>
-        <w:rPr>
-          <w:lang w:val="nl-NL"/>
-        </w:rPr>
-        <w:pict>
+      <w:r>
+        <w:rPr>
+          <w:lang w:val="nl-NL"/>
+        </w:rPr>
+        <w:t>Sluis:</w:t>
+      </w:r>
+    </w:p>
+    <w:p>
+      <w:r>
+        <w:object w:dxaOrig="9282" w:dyaOrig="4847">
           <v:shapetype id="_x0000_t75" coordsize="21600,21600" o:spt="75" o:preferrelative="t" path="m@4@5l@4@11@9@11@9@5xe" filled="f" stroked="f">
             <v:stroke joinstyle="miter"/>
             <v:formulas>
@@ -1606,11 +925,34 @@
             <v:path o:extrusionok="f" gradientshapeok="t" o:connecttype="rect"/>
             <o:lock v:ext="edit" aspectratio="t"/>
           </v:shapetype>
-          <v:shape id="_x0000_i1025" type="#_x0000_t75" style="width:453pt;height:237pt">
-            <v:imagedata r:id="rId5" o:title="State Sluice"/>
+          <v:shape id="_x0000_i1027" type="#_x0000_t75" style="width:453.75pt;height:237pt" o:ole="">
+            <v:imagedata r:id="rId7" o:title=""/>
           </v:shape>
-        </w:pict>
-      </w:r>
+          <o:OLEObject Type="Embed" ProgID="Visio.Drawing.15" ShapeID="_x0000_i1027" DrawAspect="Content" ObjectID="_1545419409" r:id="rId8"/>
+        </w:object>
+      </w:r>
+    </w:p>
+    <w:p>
+      <w:r>
+        <w:t>Valve:</w:t>
+      </w:r>
+    </w:p>
+    <w:p>
+      <w:r>
+        <w:object w:dxaOrig="5398" w:dyaOrig="5092">
+          <v:shape id="_x0000_i1029" type="#_x0000_t75" style="width:270pt;height:254.25pt" o:ole="">
+            <v:imagedata r:id="rId9" o:title=""/>
+          </v:shape>
+          <o:OLEObject Type="Embed" ProgID="Visio.Drawing.15" ShapeID="_x0000_i1029" DrawAspect="Content" ObjectID="_1545419410" r:id="rId10"/>
+        </w:object>
+      </w:r>
+    </w:p>
+    <w:p>
+      <w:pPr>
+        <w:rPr>
+          <w:lang w:val="nl-NL"/>
+        </w:rPr>
+      </w:pPr>
       <w:r>
         <w:rPr>
           <w:lang w:val="nl-NL"/>
@@ -1620,7 +962,58 @@
     </w:p>
     <w:p>
       <w:pPr>
-        <w:pStyle w:val="ListParagraph"/>
+        <w:rPr>
+          <w:lang w:val="nl-NL"/>
+        </w:rPr>
+      </w:pPr>
+      <w:r>
+        <w:rPr>
+          <w:lang w:val="nl-NL"/>
+        </w:rPr>
+        <w:lastRenderedPageBreak/>
+        <w:t>Lichten:</w:t>
+      </w:r>
+    </w:p>
+    <w:p>
+      <w:r>
+        <w:object w:dxaOrig="5087" w:dyaOrig="5093">
+          <v:shape id="_x0000_i1030" type="#_x0000_t75" style="width:254.25pt;height:255pt" o:ole="">
+            <v:imagedata r:id="rId11" o:title=""/>
+          </v:shape>
+          <o:OLEObject Type="Embed" ProgID="Visio.Drawing.15" ShapeID="_x0000_i1030" DrawAspect="Content" ObjectID="_1545419411" r:id="rId12"/>
+        </w:object>
+      </w:r>
+    </w:p>
+    <w:p/>
+    <w:p>
+      <w:r>
+        <w:t>Alarm:</w:t>
+      </w:r>
+    </w:p>
+    <w:p>
+      <w:pPr>
+        <w:rPr>
+          <w:lang w:val="nl-NL"/>
+        </w:rPr>
+      </w:pPr>
+      <w:r>
+        <w:object w:dxaOrig="6934" w:dyaOrig="2869">
+          <v:shape id="_x0000_i1031" type="#_x0000_t75" style="width:346.5pt;height:143.25pt" o:ole="">
+            <v:imagedata r:id="rId13" o:title=""/>
+          </v:shape>
+          <o:OLEObject Type="Embed" ProgID="Visio.Drawing.15" ShapeID="_x0000_i1031" DrawAspect="Content" ObjectID="_1545419412" r:id="rId14"/>
+        </w:object>
+      </w:r>
+      <w:r>
+        <w:rPr>
+          <w:lang w:val="nl-NL"/>
+        </w:rPr>
+        <w:br w:type="page"/>
+      </w:r>
+    </w:p>
+    <w:p>
+      <w:pPr>
+        <w:pStyle w:val="Lijstalinea"/>
         <w:rPr>
           <w:lang w:val="nl-NL"/>
         </w:rPr>
@@ -1645,7 +1038,7 @@
         <w:lastRenderedPageBreak/>
         <w:pict>
           <v:shape id="_x0000_s1026" type="#_x0000_t75" style="position:absolute;margin-left:-93.45pt;margin-top:-94.5pt;width:1236.4pt;height:744.7pt;z-index:-251658752;mso-position-horizontal-relative:text;mso-position-vertical-relative:text;mso-width-relative:page;mso-height-relative:page">
-            <v:imagedata r:id="rId6" o:title="design_class_diagram"/>
+            <v:imagedata r:id="rId15" o:title="design_class_diagram"/>
           </v:shape>
         </w:pict>
       </w:r>
@@ -1666,6 +1059,262 @@
           <w:lang w:val="nl-NL"/>
         </w:rPr>
         <w:t xml:space="preserve"> – Klassen Diagram</w:t>
+      </w:r>
+    </w:p>
+    <w:p>
+      <w:pPr>
+        <w:rPr>
+          <w:lang w:val="nl-NL"/>
+        </w:rPr>
+      </w:pPr>
+    </w:p>
+    <w:p>
+      <w:pPr>
+        <w:rPr>
+          <w:lang w:val="nl-NL"/>
+        </w:rPr>
+      </w:pPr>
+    </w:p>
+    <w:p>
+      <w:pPr>
+        <w:rPr>
+          <w:lang w:val="nl-NL"/>
+        </w:rPr>
+      </w:pPr>
+    </w:p>
+    <w:p>
+      <w:pPr>
+        <w:rPr>
+          <w:lang w:val="nl-NL"/>
+        </w:rPr>
+      </w:pPr>
+    </w:p>
+    <w:p>
+      <w:pPr>
+        <w:rPr>
+          <w:lang w:val="nl-NL"/>
+        </w:rPr>
+      </w:pPr>
+    </w:p>
+    <w:p>
+      <w:pPr>
+        <w:rPr>
+          <w:lang w:val="nl-NL"/>
+        </w:rPr>
+      </w:pPr>
+    </w:p>
+    <w:p>
+      <w:pPr>
+        <w:rPr>
+          <w:lang w:val="nl-NL"/>
+        </w:rPr>
+      </w:pPr>
+    </w:p>
+    <w:p>
+      <w:pPr>
+        <w:rPr>
+          <w:lang w:val="nl-NL"/>
+        </w:rPr>
+      </w:pPr>
+    </w:p>
+    <w:p>
+      <w:pPr>
+        <w:rPr>
+          <w:lang w:val="nl-NL"/>
+        </w:rPr>
+      </w:pPr>
+    </w:p>
+    <w:p>
+      <w:pPr>
+        <w:rPr>
+          <w:lang w:val="nl-NL"/>
+        </w:rPr>
+      </w:pPr>
+    </w:p>
+    <w:p>
+      <w:pPr>
+        <w:rPr>
+          <w:lang w:val="nl-NL"/>
+        </w:rPr>
+      </w:pPr>
+    </w:p>
+    <w:p>
+      <w:pPr>
+        <w:rPr>
+          <w:lang w:val="nl-NL"/>
+        </w:rPr>
+      </w:pPr>
+    </w:p>
+    <w:p>
+      <w:pPr>
+        <w:rPr>
+          <w:lang w:val="nl-NL"/>
+        </w:rPr>
+      </w:pPr>
+    </w:p>
+    <w:p>
+      <w:pPr>
+        <w:rPr>
+          <w:lang w:val="nl-NL"/>
+        </w:rPr>
+      </w:pPr>
+    </w:p>
+    <w:p>
+      <w:pPr>
+        <w:rPr>
+          <w:lang w:val="nl-NL"/>
+        </w:rPr>
+      </w:pPr>
+    </w:p>
+    <w:p>
+      <w:pPr>
+        <w:rPr>
+          <w:lang w:val="nl-NL"/>
+        </w:rPr>
+      </w:pPr>
+    </w:p>
+    <w:p>
+      <w:pPr>
+        <w:rPr>
+          <w:lang w:val="nl-NL"/>
+        </w:rPr>
+      </w:pPr>
+    </w:p>
+    <w:p>
+      <w:pPr>
+        <w:rPr>
+          <w:lang w:val="nl-NL"/>
+        </w:rPr>
+      </w:pPr>
+    </w:p>
+    <w:p>
+      <w:pPr>
+        <w:rPr>
+          <w:lang w:val="nl-NL"/>
+        </w:rPr>
+      </w:pPr>
+    </w:p>
+    <w:p>
+      <w:pPr>
+        <w:rPr>
+          <w:lang w:val="nl-NL"/>
+        </w:rPr>
+      </w:pPr>
+    </w:p>
+    <w:p>
+      <w:pPr>
+        <w:rPr>
+          <w:lang w:val="nl-NL"/>
+        </w:rPr>
+      </w:pPr>
+    </w:p>
+    <w:p>
+      <w:pPr>
+        <w:rPr>
+          <w:lang w:val="nl-NL"/>
+        </w:rPr>
+      </w:pPr>
+    </w:p>
+    <w:p>
+      <w:pPr>
+        <w:rPr>
+          <w:lang w:val="nl-NL"/>
+        </w:rPr>
+      </w:pPr>
+    </w:p>
+    <w:p>
+      <w:pPr>
+        <w:rPr>
+          <w:lang w:val="nl-NL"/>
+        </w:rPr>
+      </w:pPr>
+    </w:p>
+    <w:p>
+      <w:pPr>
+        <w:rPr>
+          <w:lang w:val="nl-NL"/>
+        </w:rPr>
+      </w:pPr>
+    </w:p>
+    <w:p>
+      <w:pPr>
+        <w:rPr>
+          <w:lang w:val="nl-NL"/>
+        </w:rPr>
+      </w:pPr>
+    </w:p>
+    <w:p>
+      <w:pPr>
+        <w:rPr>
+          <w:lang w:val="nl-NL"/>
+        </w:rPr>
+      </w:pPr>
+    </w:p>
+    <w:p>
+      <w:pPr>
+        <w:rPr>
+          <w:lang w:val="nl-NL"/>
+        </w:rPr>
+      </w:pPr>
+    </w:p>
+    <w:p>
+      <w:pPr>
+        <w:rPr>
+          <w:lang w:val="nl-NL"/>
+        </w:rPr>
+      </w:pPr>
+    </w:p>
+    <w:p>
+      <w:pPr>
+        <w:tabs>
+          <w:tab w:val="left" w:pos="11400"/>
+        </w:tabs>
+        <w:rPr>
+          <w:lang w:val="nl-NL"/>
+        </w:rPr>
+      </w:pPr>
+      <w:r>
+        <w:rPr>
+          <w:lang w:val="nl-NL"/>
+        </w:rPr>
+        <w:tab/>
+      </w:r>
+    </w:p>
+    <w:p>
+      <w:pPr>
+        <w:rPr>
+          <w:lang w:val="nl-NL"/>
+        </w:rPr>
+      </w:pPr>
+      <w:r>
+        <w:rPr>
+          <w:lang w:val="nl-NL"/>
+        </w:rPr>
+        <w:br w:type="page"/>
+      </w:r>
+      <w:r>
+        <w:rPr>
+          <w:lang w:val="nl-NL"/>
+        </w:rPr>
+        <w:lastRenderedPageBreak/>
+        <w:t>Klassen Diagram (Initiële versie)</w:t>
+      </w:r>
+      <w:bookmarkStart w:id="0" w:name="_GoBack"/>
+      <w:bookmarkEnd w:id="0"/>
+    </w:p>
+    <w:p>
+      <w:pPr>
+        <w:rPr>
+          <w:lang w:val="nl-NL"/>
+        </w:rPr>
+      </w:pPr>
+      <w:r>
+        <w:object w:dxaOrig="15119" w:dyaOrig="8688">
+          <v:shape id="_x0000_i1032" type="#_x0000_t75" style="width:1050.75pt;height:603.75pt" o:ole="">
+            <v:imagedata r:id="rId16" o:title=""/>
+          </v:shape>
+          <o:OLEObject Type="Embed" ProgID="Visio.Drawing.15" ShapeID="_x0000_i1032" DrawAspect="Content" ObjectID="_1545419413" r:id="rId17"/>
+        </w:object>
       </w:r>
     </w:p>
     <w:sectPr>
@@ -1676,6 +1325,56 @@
     </w:sectPr>
   </w:body>
 </w:document>
+</file>
+
+<file path=word/endnotes.xml><?xml version="1.0" encoding="utf-8"?>
+<w:endnotes xmlns:wpc="http://schemas.microsoft.com/office/word/2010/wordprocessingCanvas" xmlns:cx="http://schemas.microsoft.com/office/drawing/2014/chartex" xmlns:cx1="http://schemas.microsoft.com/office/drawing/2015/9/8/chartex" xmlns:cx2="http://schemas.microsoft.com/office/drawing/2015/10/21/chartex" xmlns:cx3="http://schemas.microsoft.com/office/drawing/2016/5/9/chartex" xmlns:cx4="http://schemas.microsoft.com/office/drawing/2016/5/10/chartex" xmlns:cx5="http://schemas.microsoft.com/office/drawing/2016/5/11/chartex" xmlns:mc="http://schemas.openxmlformats.org/markup-compatibility/2006" xmlns:o="urn:schemas-microsoft-com:office:office" xmlns:r="http://schemas.openxmlformats.org/officeDocument/2006/relationships" xmlns:m="http://schemas.openxmlformats.org/officeDocument/2006/math" xmlns:v="urn:schemas-microsoft-com:vml" xmlns:wp14="http://schemas.microsoft.com/office/word/2010/wordprocessingDrawing" xmlns:wp="http://schemas.openxmlformats.org/drawingml/2006/wordprocessingDrawing" xmlns:w10="urn:schemas-microsoft-com:office:word" xmlns:w="http://schemas.openxmlformats.org/wordprocessingml/2006/main" xmlns:w14="http://schemas.microsoft.com/office/word/2010/wordml" xmlns:w15="http://schemas.microsoft.com/office/word/2012/wordml" xmlns:w16se="http://schemas.microsoft.com/office/word/2015/wordml/symex" xmlns:wpg="http://schemas.microsoft.com/office/word/2010/wordprocessingGroup" xmlns:wpi="http://schemas.microsoft.com/office/word/2010/wordprocessingInk" xmlns:wne="http://schemas.microsoft.com/office/word/2006/wordml" xmlns:wps="http://schemas.microsoft.com/office/word/2010/wordprocessingShape" mc:Ignorable="w14 w15 w16se wp14">
+  <w:endnote w:type="separator" w:id="-1">
+    <w:p>
+      <w:pPr>
+        <w:spacing w:after="0" w:line="240" w:lineRule="auto"/>
+      </w:pPr>
+      <w:r>
+        <w:separator/>
+      </w:r>
+    </w:p>
+  </w:endnote>
+  <w:endnote w:type="continuationSeparator" w:id="0">
+    <w:p>
+      <w:pPr>
+        <w:spacing w:after="0" w:line="240" w:lineRule="auto"/>
+      </w:pPr>
+      <w:r>
+        <w:continuationSeparator/>
+      </w:r>
+    </w:p>
+  </w:endnote>
+</w:endnotes>
+</file>
+
+<file path=word/footnotes.xml><?xml version="1.0" encoding="utf-8"?>
+<w:footnotes xmlns:wpc="http://schemas.microsoft.com/office/word/2010/wordprocessingCanvas" xmlns:cx="http://schemas.microsoft.com/office/drawing/2014/chartex" xmlns:cx1="http://schemas.microsoft.com/office/drawing/2015/9/8/chartex" xmlns:cx2="http://schemas.microsoft.com/office/drawing/2015/10/21/chartex" xmlns:cx3="http://schemas.microsoft.com/office/drawing/2016/5/9/chartex" xmlns:cx4="http://schemas.microsoft.com/office/drawing/2016/5/10/chartex" xmlns:cx5="http://schemas.microsoft.com/office/drawing/2016/5/11/chartex" xmlns:mc="http://schemas.openxmlformats.org/markup-compatibility/2006" xmlns:o="urn:schemas-microsoft-com:office:office" xmlns:r="http://schemas.openxmlformats.org/officeDocument/2006/relationships" xmlns:m="http://schemas.openxmlformats.org/officeDocument/2006/math" xmlns:v="urn:schemas-microsoft-com:vml" xmlns:wp14="http://schemas.microsoft.com/office/word/2010/wordprocessingDrawing" xmlns:wp="http://schemas.openxmlformats.org/drawingml/2006/wordprocessingDrawing" xmlns:w10="urn:schemas-microsoft-com:office:word" xmlns:w="http://schemas.openxmlformats.org/wordprocessingml/2006/main" xmlns:w14="http://schemas.microsoft.com/office/word/2010/wordml" xmlns:w15="http://schemas.microsoft.com/office/word/2012/wordml" xmlns:w16se="http://schemas.microsoft.com/office/word/2015/wordml/symex" xmlns:wpg="http://schemas.microsoft.com/office/word/2010/wordprocessingGroup" xmlns:wpi="http://schemas.microsoft.com/office/word/2010/wordprocessingInk" xmlns:wne="http://schemas.microsoft.com/office/word/2006/wordml" xmlns:wps="http://schemas.microsoft.com/office/word/2010/wordprocessingShape" mc:Ignorable="w14 w15 w16se wp14">
+  <w:footnote w:type="separator" w:id="-1">
+    <w:p>
+      <w:pPr>
+        <w:spacing w:after="0" w:line="240" w:lineRule="auto"/>
+      </w:pPr>
+      <w:r>
+        <w:separator/>
+      </w:r>
+    </w:p>
+  </w:footnote>
+  <w:footnote w:type="continuationSeparator" w:id="0">
+    <w:p>
+      <w:pPr>
+        <w:spacing w:after="0" w:line="240" w:lineRule="auto"/>
+      </w:pPr>
+      <w:r>
+        <w:continuationSeparator/>
+      </w:r>
+    </w:p>
+  </w:footnote>
+</w:footnotes>
 </file>
 
 <file path=word/numbering.xml><?xml version="1.0" encoding="utf-8"?>
@@ -2191,15 +1890,15 @@
     <w:lsdException w:name="Smart Hyperlink" w:semiHidden="1" w:unhideWhenUsed="1"/>
     <w:lsdException w:name="Hashtag" w:semiHidden="1" w:unhideWhenUsed="1"/>
   </w:latentStyles>
-  <w:style w:type="paragraph" w:default="1" w:styleId="Normal">
+  <w:style w:type="paragraph" w:default="1" w:styleId="Standaard">
     <w:name w:val="Normal"/>
     <w:qFormat/>
   </w:style>
-  <w:style w:type="paragraph" w:styleId="Heading1">
+  <w:style w:type="paragraph" w:styleId="Kop1">
     <w:name w:val="heading 1"/>
-    <w:basedOn w:val="Normal"/>
-    <w:next w:val="Normal"/>
-    <w:link w:val="Heading1Char"/>
+    <w:basedOn w:val="Standaard"/>
+    <w:next w:val="Standaard"/>
+    <w:link w:val="Kop1Char"/>
     <w:uiPriority w:val="9"/>
     <w:qFormat/>
     <w:rsid w:val="00A713B4"/>
@@ -2216,13 +1915,13 @@
       <w:szCs w:val="32"/>
     </w:rPr>
   </w:style>
-  <w:style w:type="character" w:default="1" w:styleId="DefaultParagraphFont">
+  <w:style w:type="character" w:default="1" w:styleId="Standaardalinea-lettertype">
     <w:name w:val="Default Paragraph Font"/>
     <w:uiPriority w:val="1"/>
     <w:semiHidden/>
     <w:unhideWhenUsed/>
   </w:style>
-  <w:style w:type="table" w:default="1" w:styleId="TableNormal">
+  <w:style w:type="table" w:default="1" w:styleId="Standaardtabel">
     <w:name w:val="Normal Table"/>
     <w:uiPriority w:val="99"/>
     <w:semiHidden/>
@@ -2237,16 +1936,16 @@
       </w:tblCellMar>
     </w:tblPr>
   </w:style>
-  <w:style w:type="numbering" w:default="1" w:styleId="NoList">
+  <w:style w:type="numbering" w:default="1" w:styleId="Geenlijst">
     <w:name w:val="No List"/>
     <w:uiPriority w:val="99"/>
     <w:semiHidden/>
     <w:unhideWhenUsed/>
   </w:style>
-  <w:style w:type="character" w:customStyle="1" w:styleId="Heading1Char">
-    <w:name w:val="Heading 1 Char"/>
-    <w:basedOn w:val="DefaultParagraphFont"/>
-    <w:link w:val="Heading1"/>
+  <w:style w:type="character" w:customStyle="1" w:styleId="Kop1Char">
+    <w:name w:val="Kop 1 Char"/>
+    <w:basedOn w:val="Standaardalinea-lettertype"/>
+    <w:link w:val="Kop1"/>
     <w:uiPriority w:val="9"/>
     <w:rsid w:val="00A713B4"/>
     <w:rPr>
@@ -2256,11 +1955,11 @@
       <w:szCs w:val="32"/>
     </w:rPr>
   </w:style>
-  <w:style w:type="paragraph" w:styleId="Title">
+  <w:style w:type="paragraph" w:styleId="Titel">
     <w:name w:val="Title"/>
-    <w:basedOn w:val="Normal"/>
-    <w:next w:val="Normal"/>
-    <w:link w:val="TitleChar"/>
+    <w:basedOn w:val="Standaard"/>
+    <w:next w:val="Standaard"/>
+    <w:link w:val="TitelChar"/>
     <w:uiPriority w:val="10"/>
     <w:qFormat/>
     <w:rsid w:val="00A713B4"/>
@@ -2276,10 +1975,10 @@
       <w:szCs w:val="56"/>
     </w:rPr>
   </w:style>
-  <w:style w:type="character" w:customStyle="1" w:styleId="TitleChar">
-    <w:name w:val="Title Char"/>
-    <w:basedOn w:val="DefaultParagraphFont"/>
-    <w:link w:val="Title"/>
+  <w:style w:type="character" w:customStyle="1" w:styleId="TitelChar">
+    <w:name w:val="Titel Char"/>
+    <w:basedOn w:val="Standaardalinea-lettertype"/>
+    <w:link w:val="Titel"/>
     <w:uiPriority w:val="10"/>
     <w:rsid w:val="00A713B4"/>
     <w:rPr>
@@ -2290,9 +1989,9 @@
       <w:szCs w:val="56"/>
     </w:rPr>
   </w:style>
-  <w:style w:type="paragraph" w:styleId="ListParagraph">
+  <w:style w:type="paragraph" w:styleId="Lijstalinea">
     <w:name w:val="List Paragraph"/>
-    <w:basedOn w:val="Normal"/>
+    <w:basedOn w:val="Standaard"/>
     <w:uiPriority w:val="34"/>
     <w:qFormat/>
     <w:rsid w:val="00A713B4"/>
@@ -2300,6 +1999,50 @@
       <w:ind w:left="720"/>
       <w:contextualSpacing/>
     </w:pPr>
+  </w:style>
+  <w:style w:type="paragraph" w:styleId="Koptekst">
+    <w:name w:val="header"/>
+    <w:basedOn w:val="Standaard"/>
+    <w:link w:val="KoptekstChar"/>
+    <w:uiPriority w:val="99"/>
+    <w:unhideWhenUsed/>
+    <w:rsid w:val="00487964"/>
+    <w:pPr>
+      <w:tabs>
+        <w:tab w:val="center" w:pos="4536"/>
+        <w:tab w:val="right" w:pos="9072"/>
+      </w:tabs>
+      <w:spacing w:after="0" w:line="240" w:lineRule="auto"/>
+    </w:pPr>
+  </w:style>
+  <w:style w:type="character" w:customStyle="1" w:styleId="KoptekstChar">
+    <w:name w:val="Koptekst Char"/>
+    <w:basedOn w:val="Standaardalinea-lettertype"/>
+    <w:link w:val="Koptekst"/>
+    <w:uiPriority w:val="99"/>
+    <w:rsid w:val="00487964"/>
+  </w:style>
+  <w:style w:type="paragraph" w:styleId="Voettekst">
+    <w:name w:val="footer"/>
+    <w:basedOn w:val="Standaard"/>
+    <w:link w:val="VoettekstChar"/>
+    <w:uiPriority w:val="99"/>
+    <w:unhideWhenUsed/>
+    <w:rsid w:val="00487964"/>
+    <w:pPr>
+      <w:tabs>
+        <w:tab w:val="center" w:pos="4536"/>
+        <w:tab w:val="right" w:pos="9072"/>
+      </w:tabs>
+      <w:spacing w:after="0" w:line="240" w:lineRule="auto"/>
+    </w:pPr>
+  </w:style>
+  <w:style w:type="character" w:customStyle="1" w:styleId="VoettekstChar">
+    <w:name w:val="Voettekst Char"/>
+    <w:basedOn w:val="Standaardalinea-lettertype"/>
+    <w:link w:val="Voettekst"/>
+    <w:uiPriority w:val="99"/>
+    <w:rsid w:val="00487964"/>
   </w:style>
 </w:styles>
 </file>

</xml_diff>